<commit_message>
Add SQL queries used to report
</commit_message>
<xml_diff>
--- a/report.docx
+++ b/report.docx
@@ -131,6 +131,134 @@
         </w:rPr>
         <w:t>Matplotlib framework</w:t>
       </w:r>
+    </w:p>
+    <w:p>
+      <w:pPr>
+        <w:spacing w:line="360" w:lineRule="auto"/>
+        <w:rPr>
+          <w:rFonts w:ascii="Times New Roman" w:hAnsi="Times New Roman" w:cs="Times New Roman"/>
+        </w:rPr>
+      </w:pPr>
+    </w:p>
+    <w:p>
+      <w:pPr>
+        <w:spacing w:line="360" w:lineRule="auto"/>
+        <w:rPr>
+          <w:rFonts w:ascii="Times New Roman" w:hAnsi="Times New Roman" w:cs="Times New Roman"/>
+          <w:b/>
+          <w:sz w:val="32"/>
+        </w:rPr>
+      </w:pPr>
+      <w:r>
+        <w:rPr>
+          <w:rFonts w:ascii="Times New Roman" w:hAnsi="Times New Roman" w:cs="Times New Roman"/>
+          <w:b/>
+          <w:sz w:val="32"/>
+        </w:rPr>
+        <w:t>SQL Queries used</w:t>
+      </w:r>
+    </w:p>
+    <w:p>
+      <w:pPr>
+        <w:spacing w:line="360" w:lineRule="auto"/>
+        <w:rPr>
+          <w:rFonts w:ascii="Times New Roman" w:hAnsi="Times New Roman" w:cs="Times New Roman"/>
+          <w:b/>
+          <w:sz w:val="32"/>
+        </w:rPr>
+      </w:pPr>
+    </w:p>
+    <w:p>
+      <w:pPr>
+        <w:spacing w:line="360" w:lineRule="auto"/>
+        <w:rPr>
+          <w:rFonts w:ascii="Times New Roman" w:hAnsi="Times New Roman" w:cs="Times New Roman"/>
+        </w:rPr>
+      </w:pPr>
+      <w:r>
+        <w:rPr>
+          <w:rFonts w:ascii="Times New Roman" w:hAnsi="Times New Roman" w:cs="Times New Roman"/>
+        </w:rPr>
+        <w:t xml:space="preserve">SELECT * FROM </w:t>
+      </w:r>
+      <w:proofErr w:type="spellStart"/>
+      <w:r>
+        <w:rPr>
+          <w:rFonts w:ascii="Times New Roman" w:hAnsi="Times New Roman" w:cs="Times New Roman"/>
+        </w:rPr>
+        <w:t>city_data</w:t>
+      </w:r>
+      <w:proofErr w:type="spellEnd"/>
+      <w:r>
+        <w:rPr>
+          <w:rFonts w:ascii="Times New Roman" w:hAnsi="Times New Roman" w:cs="Times New Roman"/>
+        </w:rPr>
+        <w:t xml:space="preserve">; </w:t>
+      </w:r>
+    </w:p>
+    <w:p>
+      <w:pPr>
+        <w:spacing w:line="360" w:lineRule="auto"/>
+        <w:rPr>
+          <w:rFonts w:ascii="Times New Roman" w:hAnsi="Times New Roman" w:cs="Times New Roman"/>
+        </w:rPr>
+      </w:pPr>
+      <w:r>
+        <w:rPr>
+          <w:rFonts w:ascii="Times New Roman" w:hAnsi="Times New Roman" w:cs="Times New Roman"/>
+        </w:rPr>
+        <w:t xml:space="preserve">SELECT * FROM </w:t>
+      </w:r>
+      <w:proofErr w:type="spellStart"/>
+      <w:r>
+        <w:rPr>
+          <w:rFonts w:ascii="Times New Roman" w:hAnsi="Times New Roman" w:cs="Times New Roman"/>
+        </w:rPr>
+        <w:t>global_data</w:t>
+      </w:r>
+      <w:proofErr w:type="spellEnd"/>
+      <w:r>
+        <w:rPr>
+          <w:rFonts w:ascii="Times New Roman" w:hAnsi="Times New Roman" w:cs="Times New Roman"/>
+        </w:rPr>
+        <w:t>;</w:t>
+      </w:r>
+    </w:p>
+    <w:p>
+      <w:pPr>
+        <w:spacing w:line="360" w:lineRule="auto"/>
+        <w:rPr>
+          <w:rFonts w:ascii="Times New Roman" w:hAnsi="Times New Roman" w:cs="Times New Roman"/>
+        </w:rPr>
+      </w:pPr>
+      <w:r>
+        <w:rPr>
+          <w:rFonts w:ascii="Times New Roman" w:hAnsi="Times New Roman" w:cs="Times New Roman"/>
+        </w:rPr>
+        <w:t xml:space="preserve">SELECT * FROM </w:t>
+      </w:r>
+      <w:proofErr w:type="spellStart"/>
+      <w:r>
+        <w:rPr>
+          <w:rFonts w:ascii="Times New Roman" w:hAnsi="Times New Roman" w:cs="Times New Roman"/>
+        </w:rPr>
+        <w:t>city_list</w:t>
+      </w:r>
+      <w:proofErr w:type="spellEnd"/>
+      <w:r>
+        <w:rPr>
+          <w:rFonts w:ascii="Times New Roman" w:hAnsi="Times New Roman" w:cs="Times New Roman"/>
+        </w:rPr>
+        <w:t>;</w:t>
+      </w:r>
+    </w:p>
+    <w:p>
+      <w:pPr>
+        <w:spacing w:line="360" w:lineRule="auto"/>
+        <w:rPr>
+          <w:rFonts w:ascii="Times New Roman" w:hAnsi="Times New Roman" w:cs="Times New Roman"/>
+        </w:rPr>
+      </w:pPr>
     </w:p>
     <w:p>
       <w:pPr>
@@ -306,8 +434,6 @@
         </w:rPr>
         <w:t>had</w:t>
       </w:r>
-      <w:bookmarkStart w:id="0" w:name="_GoBack"/>
-      <w:bookmarkEnd w:id="0"/>
       <w:r>
         <w:rPr>
           <w:rFonts w:ascii="Times New Roman" w:hAnsi="Times New Roman" w:cs="Times New Roman"/>
@@ -363,46 +489,12 @@
         <w:spacing w:line="360" w:lineRule="auto"/>
         <w:rPr>
           <w:rFonts w:ascii="Times New Roman" w:hAnsi="Times New Roman" w:cs="Times New Roman"/>
-        </w:rPr>
-      </w:pPr>
-    </w:p>
-    <w:p>
-      <w:pPr>
-        <w:spacing w:line="360" w:lineRule="auto"/>
-        <w:rPr>
-          <w:rFonts w:ascii="Times New Roman" w:hAnsi="Times New Roman" w:cs="Times New Roman"/>
           <w:b/>
           <w:sz w:val="32"/>
         </w:rPr>
       </w:pPr>
-    </w:p>
-    <w:p>
-      <w:pPr>
-        <w:spacing w:line="360" w:lineRule="auto"/>
-        <w:rPr>
-          <w:rFonts w:ascii="Times New Roman" w:hAnsi="Times New Roman" w:cs="Times New Roman"/>
-          <w:b/>
-          <w:sz w:val="32"/>
-        </w:rPr>
-      </w:pPr>
-      <w:r>
-        <w:rPr>
-          <w:rFonts w:ascii="Times New Roman" w:hAnsi="Times New Roman" w:cs="Times New Roman"/>
-          <w:b/>
-          <w:sz w:val="32"/>
-        </w:rPr>
-        <w:br w:type="page"/>
-      </w:r>
-    </w:p>
-    <w:p>
-      <w:pPr>
-        <w:spacing w:line="360" w:lineRule="auto"/>
-        <w:rPr>
-          <w:rFonts w:ascii="Times New Roman" w:hAnsi="Times New Roman" w:cs="Times New Roman"/>
-          <w:b/>
-          <w:sz w:val="32"/>
-        </w:rPr>
-      </w:pPr>
+      <w:bookmarkStart w:id="0" w:name="_GoBack"/>
+      <w:bookmarkEnd w:id="0"/>
       <w:r>
         <w:rPr>
           <w:rFonts w:ascii="Times New Roman" w:hAnsi="Times New Roman" w:cs="Times New Roman"/>

</xml_diff>